<commit_message>
3th May submit second!
</commit_message>
<xml_diff>
--- a/自动化安装包/移动互联网事业部测试组自动化环境配置说明书 V.1.0_张修海.docx
+++ b/自动化安装包/移动互联网事业部测试组自动化环境配置说明书 V.1.0_张修海.docx
@@ -2024,9 +2024,6 @@
     <w:p>
       <w:pPr>
         <w:pStyle w:val="1"/>
-        <w:rPr>
-          <w:rFonts w:hint="eastAsia"/>
-        </w:rPr>
       </w:pPr>
       <w:r>
         <w:rPr>
@@ -2074,7 +2071,6 @@
     <w:p>
       <w:pPr>
         <w:rPr>
-          <w:rFonts w:hint="eastAsia"/>
           <w:szCs w:val="32"/>
         </w:rPr>
       </w:pPr>
@@ -2212,9 +2208,6 @@
     <w:p>
       <w:pPr>
         <w:jc w:val="left"/>
-        <w:rPr>
-          <w:rFonts w:hint="eastAsia"/>
-        </w:rPr>
       </w:pPr>
       <w:r>
         <w:rPr>
@@ -2275,9 +2268,6 @@
       <w:pPr>
         <w:ind w:leftChars="100" w:left="210" w:firstLineChars="200" w:firstLine="420"/>
         <w:jc w:val="left"/>
-        <w:rPr>
-          <w:rFonts w:hint="eastAsia"/>
-        </w:rPr>
       </w:pPr>
     </w:p>
     <w:p>
@@ -2287,9 +2277,6 @@
           <w:ilvl w:val="0"/>
           <w:numId w:val="14"/>
         </w:numPr>
-        <w:rPr>
-          <w:rFonts w:hint="eastAsia"/>
-        </w:rPr>
       </w:pPr>
       <w:r>
         <w:rPr>
@@ -2307,9 +2294,6 @@
     <w:p>
       <w:pPr>
         <w:jc w:val="left"/>
-        <w:rPr>
-          <w:rFonts w:hint="eastAsia"/>
-        </w:rPr>
       </w:pPr>
       <w:r>
         <w:rPr>
@@ -2333,9 +2317,6 @@
     <w:p>
       <w:pPr>
         <w:jc w:val="left"/>
-        <w:rPr>
-          <w:rFonts w:hint="eastAsia"/>
-        </w:rPr>
       </w:pPr>
       <w:r>
         <w:rPr>
@@ -2427,9 +2408,6 @@
     <w:p>
       <w:pPr>
         <w:jc w:val="left"/>
-        <w:rPr>
-          <w:rFonts w:hint="eastAsia"/>
-        </w:rPr>
       </w:pPr>
       <w:r>
         <w:rPr>
@@ -2459,9 +2437,6 @@
     <w:p>
       <w:pPr>
         <w:jc w:val="left"/>
-        <w:rPr>
-          <w:rFonts w:hint="eastAsia"/>
-        </w:rPr>
       </w:pPr>
       <w:r>
         <w:rPr>
@@ -2489,13 +2464,7 @@
         <w:t xml:space="preserve"> %ANDROID_HOME%\tools;%ANDROID_HOME%\platform-tools</w:t>
       </w:r>
     </w:p>
-    <w:p>
-      <w:pPr>
-        <w:rPr>
-          <w:rFonts w:hint="eastAsia"/>
-        </w:rPr>
-      </w:pPr>
-    </w:p>
+    <w:p/>
     <w:p>
       <w:pPr>
         <w:pStyle w:val="1"/>
@@ -2517,6 +2486,15 @@
       </w:r>
       <w:r>
         <w:t>工具安装</w:t>
+      </w:r>
+      <w:r>
+        <w:rPr>
+          <w:rFonts w:hint="eastAsia"/>
+        </w:rPr>
+        <w:t>及</w:t>
+      </w:r>
+      <w:r>
+        <w:t>使用</w:t>
       </w:r>
     </w:p>
     <w:p>
@@ -2628,13 +2606,7 @@
         <w:t>的安装目录。</w:t>
       </w:r>
     </w:p>
-    <w:p>
-      <w:pPr>
-        <w:rPr>
-          <w:rFonts w:hint="eastAsia"/>
-        </w:rPr>
-      </w:pPr>
-    </w:p>
+    <w:p/>
     <w:p>
       <w:r>
         <w:rPr>
@@ -2714,13 +2686,7 @@
         <w:t>成功。</w:t>
       </w:r>
     </w:p>
-    <w:p>
-      <w:pPr>
-        <w:rPr>
-          <w:rFonts w:hint="eastAsia"/>
-        </w:rPr>
-      </w:pPr>
-    </w:p>
+    <w:p/>
     <w:p>
       <w:pPr>
         <w:pStyle w:val="3"/>
@@ -2747,9 +2713,6 @@
           <w:numId w:val="12"/>
         </w:numPr>
         <w:ind w:firstLineChars="0"/>
-        <w:rPr>
-          <w:rFonts w:hint="eastAsia"/>
-        </w:rPr>
       </w:pPr>
       <w:r>
         <w:rPr>
@@ -2942,6 +2905,9 @@
         <w:ind w:left="1418" w:firstLineChars="0" w:firstLine="0"/>
       </w:pPr>
       <w:r>
+        <w:rPr>
+          <w:noProof/>
+        </w:rPr>
         <w:drawing>
           <wp:inline distT="0" distB="0" distL="0" distR="0" wp14:anchorId="735144EB" wp14:editId="0FCDEF2C">
             <wp:extent cx="4374540" cy="515766"/>
@@ -3035,9 +3001,6 @@
       <w:pPr>
         <w:pStyle w:val="a7"/>
         <w:ind w:left="1418" w:firstLineChars="0" w:firstLine="0"/>
-        <w:rPr>
-          <w:rFonts w:hint="eastAsia"/>
-        </w:rPr>
       </w:pPr>
     </w:p>
     <w:p>
@@ -3141,6 +3104,9 @@
         <w:ind w:left="1778" w:firstLineChars="0" w:firstLine="0"/>
       </w:pPr>
       <w:r>
+        <w:rPr>
+          <w:noProof/>
+        </w:rPr>
         <w:drawing>
           <wp:inline distT="0" distB="0" distL="0" distR="0" wp14:anchorId="6A5D31F0" wp14:editId="1451C4EB">
             <wp:extent cx="2523490" cy="2157730"/>
@@ -3361,6 +3327,9 @@
         <w:t>”装在了哪、版本还有它的目录结构是怎样。如下图：</w:t>
       </w:r>
       <w:r>
+        <w:rPr>
+          <w:noProof/>
+        </w:rPr>
         <w:drawing>
           <wp:inline distT="0" distB="0" distL="0" distR="0" wp14:anchorId="1FFC2119" wp14:editId="268E78A0">
             <wp:extent cx="4178628" cy="2729002"/>
@@ -3477,6 +3446,9 @@
         <w:ind w:left="1778" w:firstLineChars="0" w:firstLine="0"/>
       </w:pPr>
       <w:r>
+        <w:rPr>
+          <w:noProof/>
+        </w:rPr>
         <w:lastRenderedPageBreak/>
         <w:drawing>
           <wp:inline distT="0" distB="0" distL="0" distR="0" wp14:anchorId="42B662F9" wp14:editId="69FFC3EB">
@@ -3665,11 +3637,11 @@
       <w:pPr>
         <w:pStyle w:val="a7"/>
         <w:ind w:left="1778" w:firstLineChars="0" w:firstLine="0"/>
-        <w:rPr>
-          <w:rFonts w:hint="eastAsia"/>
-        </w:rPr>
-      </w:pPr>
-      <w:r>
+      </w:pPr>
+      <w:r>
+        <w:rPr>
+          <w:noProof/>
+        </w:rPr>
         <w:drawing>
           <wp:inline distT="0" distB="0" distL="0" distR="0" wp14:anchorId="140C09EE" wp14:editId="2CE5B718">
             <wp:extent cx="3320096" cy="3423463"/>
@@ -3797,6 +3769,9 @@
         <w:t>下图表示安装成功：</w:t>
       </w:r>
       <w:r>
+        <w:rPr>
+          <w:noProof/>
+        </w:rPr>
         <w:drawing>
           <wp:inline distT="0" distB="0" distL="0" distR="0">
             <wp:extent cx="3799506" cy="917625"/>
@@ -3931,9 +3906,6 @@
       <w:pPr>
         <w:pStyle w:val="a7"/>
         <w:ind w:left="1418" w:firstLineChars="0" w:firstLine="0"/>
-        <w:rPr>
-          <w:rFonts w:hint="eastAsia"/>
-        </w:rPr>
       </w:pPr>
       <w:r>
         <w:rPr>
@@ -3987,9 +3959,6 @@
       <w:pPr>
         <w:pStyle w:val="a7"/>
         <w:ind w:left="1418" w:firstLineChars="0" w:firstLine="0"/>
-        <w:rPr>
-          <w:rFonts w:hint="eastAsia"/>
-        </w:rPr>
       </w:pPr>
       <w:r>
         <w:rPr>
@@ -4009,8 +3978,6 @@
         </w:rPr>
         <w:t>全局参数</w:t>
       </w:r>
-      <w:bookmarkStart w:id="0" w:name="_GoBack"/>
-      <w:bookmarkEnd w:id="0"/>
     </w:p>
     <w:p>
       <w:pPr>
@@ -4067,11 +4034,6 @@
       </w:r>
     </w:p>
     <w:p>
-      <w:pPr>
-        <w:rPr>
-          <w:rFonts w:hint="eastAsia"/>
-        </w:rPr>
-      </w:pPr>
       <w:r>
         <w:rPr>
           <w:rFonts w:hint="eastAsia"/>
@@ -4099,6 +4061,282 @@
     </w:p>
     <w:p>
       <w:pPr>
+        <w:pStyle w:val="2"/>
+        <w:numPr>
+          <w:ilvl w:val="0"/>
+          <w:numId w:val="9"/>
+        </w:numPr>
+      </w:pPr>
+      <w:r>
+        <w:t>运行</w:t>
+      </w:r>
+      <w:r>
+        <w:rPr>
+          <w:rFonts w:hint="eastAsia"/>
+        </w:rPr>
+        <w:t>Appium</w:t>
+      </w:r>
+      <w:r>
+        <w:t>工具</w:t>
+      </w:r>
+    </w:p>
+    <w:p>
+      <w:r>
+        <w:rPr>
+          <w:rFonts w:hint="eastAsia"/>
+        </w:rPr>
+        <w:t>Appium</w:t>
+      </w:r>
+      <w:r>
+        <w:rPr>
+          <w:rFonts w:hint="eastAsia"/>
+        </w:rPr>
+        <w:t>工具有</w:t>
+      </w:r>
+      <w:r>
+        <w:t>命令行格式的</w:t>
+      </w:r>
+      <w:r>
+        <w:t>appium.cmd</w:t>
+      </w:r>
+      <w:r>
+        <w:rPr>
+          <w:rFonts w:hint="eastAsia"/>
+        </w:rPr>
+        <w:t>，</w:t>
+      </w:r>
+      <w:r>
+        <w:t>也有</w:t>
+      </w:r>
+      <w:r>
+        <w:t>appiumforwindows</w:t>
+      </w:r>
+      <w:r>
+        <w:t>的</w:t>
+      </w:r>
+      <w:r>
+        <w:rPr>
+          <w:rFonts w:hint="eastAsia"/>
+        </w:rPr>
+        <w:t>可视化</w:t>
+      </w:r>
+      <w:r>
+        <w:t>版本，基于自动化的原因，这儿只考虑命令行</w:t>
+      </w:r>
+      <w:r>
+        <w:rPr>
+          <w:rFonts w:hint="eastAsia"/>
+        </w:rPr>
+        <w:t>版本：</w:t>
+      </w:r>
+    </w:p>
+    <w:p>
+      <w:r>
+        <w:rPr>
+          <w:rFonts w:hint="eastAsia"/>
+        </w:rPr>
+        <w:t>启动</w:t>
+      </w:r>
+      <w:r>
+        <w:t>appium</w:t>
+      </w:r>
+      <w:r>
+        <w:t>，只需要在</w:t>
+      </w:r>
+      <w:r>
+        <w:rPr>
+          <w:rFonts w:hint="eastAsia"/>
+        </w:rPr>
+        <w:t>命令行</w:t>
+      </w:r>
+      <w:r>
+        <w:t>执行</w:t>
+      </w:r>
+      <w:r>
+        <w:t>appium</w:t>
+      </w:r>
+      <w:r>
+        <w:t>即可，可根据需要选择不同参数</w:t>
+      </w:r>
+    </w:p>
+    <w:p>
+      <w:r>
+        <w:t>appium –a localIpaddress –p port(=4723) –-no-reset –log-timestamp –local-timezone</w:t>
+      </w:r>
+    </w:p>
+    <w:p>
+      <w:r>
+        <w:t xml:space="preserve">--no-reset: </w:t>
+      </w:r>
+      <w:r>
+        <w:rPr>
+          <w:rFonts w:hint="eastAsia"/>
+        </w:rPr>
+        <w:t>在</w:t>
+      </w:r>
+      <w:r>
+        <w:t>开始每个</w:t>
+      </w:r>
+      <w:r>
+        <w:rPr>
+          <w:rFonts w:hint="eastAsia"/>
+        </w:rPr>
+        <w:t>会话</w:t>
+      </w:r>
+      <w:r>
+        <w:t>任务前不会卸载被测</w:t>
+      </w:r>
+      <w:r>
+        <w:rPr>
+          <w:rFonts w:hint="eastAsia"/>
+        </w:rPr>
+        <w:t>软体</w:t>
+      </w:r>
+    </w:p>
+    <w:p>
+      <w:r>
+        <w:t>--full-reset</w:t>
+      </w:r>
+      <w:r>
+        <w:t>：</w:t>
+      </w:r>
+      <w:r>
+        <w:rPr>
+          <w:rFonts w:hint="eastAsia"/>
+        </w:rPr>
+        <w:t>在</w:t>
+      </w:r>
+      <w:r>
+        <w:t>开始每个</w:t>
+      </w:r>
+      <w:r>
+        <w:rPr>
+          <w:rFonts w:hint="eastAsia"/>
+        </w:rPr>
+        <w:t>会话</w:t>
+      </w:r>
+      <w:r>
+        <w:t>任务前</w:t>
+      </w:r>
+      <w:r>
+        <w:t>会卸载被测</w:t>
+      </w:r>
+      <w:r>
+        <w:rPr>
+          <w:rFonts w:hint="eastAsia"/>
+        </w:rPr>
+        <w:t>软体</w:t>
+      </w:r>
+      <w:r>
+        <w:rPr>
+          <w:rFonts w:hint="eastAsia"/>
+        </w:rPr>
+        <w:t>，并</w:t>
+      </w:r>
+      <w:r>
+        <w:t>重新安装</w:t>
+      </w:r>
+    </w:p>
+    <w:p>
+      <w:r>
+        <w:rPr>
+          <w:rFonts w:hint="eastAsia"/>
+        </w:rPr>
+        <w:t>涉及</w:t>
+      </w:r>
+      <w:r>
+        <w:t>多个测试机场景</w:t>
+      </w:r>
+      <w:r>
+        <w:rPr>
+          <w:rFonts w:hint="eastAsia"/>
+        </w:rPr>
+        <w:t>时</w:t>
+      </w:r>
+      <w:r>
+        <w:t>：需要带上参数</w:t>
+      </w:r>
+      <w:r>
+        <w:rPr>
+          <w:rFonts w:hint="eastAsia"/>
+        </w:rPr>
+        <w:t xml:space="preserve"> </w:t>
+      </w:r>
+      <w:r>
+        <w:t>–uuid UUID</w:t>
+      </w:r>
+    </w:p>
+    <w:p>
+      <w:r>
+        <w:rPr>
+          <w:rFonts w:hint="eastAsia"/>
+        </w:rPr>
+        <w:t>更多</w:t>
+      </w:r>
+      <w:r>
+        <w:t>命令行参数请参考</w:t>
+      </w:r>
+      <w:r>
+        <w:rPr>
+          <w:rFonts w:hint="eastAsia"/>
+        </w:rPr>
+        <w:t xml:space="preserve">appium </w:t>
+      </w:r>
+      <w:r>
+        <w:t>–</w:t>
+      </w:r>
+      <w:r>
+        <w:rPr>
+          <w:rFonts w:hint="eastAsia"/>
+        </w:rPr>
+        <w:t>h</w:t>
+      </w:r>
+    </w:p>
+    <w:p>
+      <w:pPr>
+        <w:rPr>
+          <w:rFonts w:hint="eastAsia"/>
+        </w:rPr>
+      </w:pPr>
+      <w:r>
+        <w:t>Ps:</w:t>
+      </w:r>
+      <w:r>
+        <w:rPr>
+          <w:rFonts w:hint="eastAsia"/>
+        </w:rPr>
+        <w:t>在通过</w:t>
+      </w:r>
+      <w:r>
+        <w:t>R</w:t>
+      </w:r>
+      <w:r>
+        <w:t>obotF</w:t>
+      </w:r>
+      <w:r>
+        <w:t>ramework</w:t>
+      </w:r>
+      <w:r>
+        <w:t>运行用例时需要</w:t>
+      </w:r>
+      <w:r>
+        <w:rPr>
+          <w:rFonts w:hint="eastAsia"/>
+        </w:rPr>
+        <w:t>事先</w:t>
+      </w:r>
+      <w:r>
+        <w:t>将</w:t>
+      </w:r>
+      <w:r>
+        <w:t>appium</w:t>
+      </w:r>
+      <w:r>
+        <w:t>工具按要求运行起来</w:t>
+      </w:r>
+    </w:p>
+    <w:p>
+      <w:pPr>
         <w:pStyle w:val="1"/>
       </w:pPr>
       <w:r>
@@ -4110,6 +4348,8 @@
       <w:r>
         <w:t>、配置测试库</w:t>
       </w:r>
+      <w:bookmarkStart w:id="0" w:name="_GoBack"/>
+      <w:bookmarkEnd w:id="0"/>
     </w:p>
     <w:p>
       <w:pPr>
@@ -4299,6 +4539,7 @@
     </w:p>
     <w:p>
       <w:r>
+        <w:lastRenderedPageBreak/>
         <w:t>git clone https://github.com/jollychang/robotframework-appiumlibrary.git</w:t>
       </w:r>
     </w:p>
@@ -4408,7 +4649,6 @@
         <w:rPr>
           <w:noProof/>
         </w:rPr>
-        <w:lastRenderedPageBreak/>
         <w:drawing>
           <wp:inline distT="0" distB="0" distL="0" distR="0" wp14:anchorId="0C7CF375" wp14:editId="30948AB3">
             <wp:extent cx="5274310" cy="2892425"/>
@@ -4496,7 +4736,7 @@
 
 <file path=word/numbering.xml><?xml version="1.0" encoding="utf-8"?>
 <w:numbering xmlns:wpc="http://schemas.microsoft.com/office/word/2010/wordprocessingCanvas" xmlns:mc="http://schemas.openxmlformats.org/markup-compatibility/2006" xmlns:o="urn:schemas-microsoft-com:office:office" xmlns:r="http://schemas.openxmlformats.org/officeDocument/2006/relationships" xmlns:m="http://schemas.openxmlformats.org/officeDocument/2006/math" xmlns:v="urn:schemas-microsoft-com:vml" xmlns:wp14="http://schemas.microsoft.com/office/word/2010/wordprocessingDrawing" xmlns:wp="http://schemas.openxmlformats.org/drawingml/2006/wordprocessingDrawing" xmlns:w10="urn:schemas-microsoft-com:office:word" xmlns:w="http://schemas.openxmlformats.org/wordprocessingml/2006/main" xmlns:w14="http://schemas.microsoft.com/office/word/2010/wordml" xmlns:w15="http://schemas.microsoft.com/office/word/2012/wordml" xmlns:wpg="http://schemas.microsoft.com/office/word/2010/wordprocessingGroup" xmlns:wpi="http://schemas.microsoft.com/office/word/2010/wordprocessingInk" xmlns:wne="http://schemas.microsoft.com/office/word/2006/wordml" xmlns:wps="http://schemas.microsoft.com/office/word/2010/wordprocessingShape" mc:Ignorable="w14 w15 wp14">
-  <w:abstractNum w:abstractNumId="0">
+  <w:abstractNum w:abstractNumId="0" w15:restartNumberingAfterBreak="0">
     <w:nsid w:val="010E2B34"/>
     <w:multiLevelType w:val="multilevel"/>
     <w:tmpl w:val="400ECEA8"/>
@@ -4645,7 +4885,7 @@
       </w:rPr>
     </w:lvl>
   </w:abstractNum>
-  <w:abstractNum w:abstractNumId="1">
+  <w:abstractNum w:abstractNumId="1" w15:restartNumberingAfterBreak="0">
     <w:nsid w:val="10042931"/>
     <w:multiLevelType w:val="hybridMultilevel"/>
     <w:tmpl w:val="BD609D76"/>
@@ -4731,7 +4971,7 @@
       </w:pPr>
     </w:lvl>
   </w:abstractNum>
-  <w:abstractNum w:abstractNumId="2">
+  <w:abstractNum w:abstractNumId="2" w15:restartNumberingAfterBreak="0">
     <w:nsid w:val="167C42A4"/>
     <w:multiLevelType w:val="multilevel"/>
     <w:tmpl w:val="0409001D"/>
@@ -4817,7 +5057,7 @@
       </w:pPr>
     </w:lvl>
   </w:abstractNum>
-  <w:abstractNum w:abstractNumId="3">
+  <w:abstractNum w:abstractNumId="3" w15:restartNumberingAfterBreak="0">
     <w:nsid w:val="1A6E1441"/>
     <w:multiLevelType w:val="multilevel"/>
     <w:tmpl w:val="7A8261D8"/>
@@ -4966,7 +5206,7 @@
       </w:rPr>
     </w:lvl>
   </w:abstractNum>
-  <w:abstractNum w:abstractNumId="4">
+  <w:abstractNum w:abstractNumId="4" w15:restartNumberingAfterBreak="0">
     <w:nsid w:val="1B542110"/>
     <w:multiLevelType w:val="multilevel"/>
     <w:tmpl w:val="0409001D"/>
@@ -5052,7 +5292,7 @@
       </w:pPr>
     </w:lvl>
   </w:abstractNum>
-  <w:abstractNum w:abstractNumId="5">
+  <w:abstractNum w:abstractNumId="5" w15:restartNumberingAfterBreak="0">
     <w:nsid w:val="1C546CBC"/>
     <w:multiLevelType w:val="hybridMultilevel"/>
     <w:tmpl w:val="5B18220A"/>
@@ -5138,7 +5378,7 @@
       </w:pPr>
     </w:lvl>
   </w:abstractNum>
-  <w:abstractNum w:abstractNumId="6">
+  <w:abstractNum w:abstractNumId="6" w15:restartNumberingAfterBreak="0">
     <w:nsid w:val="306A19A2"/>
     <w:multiLevelType w:val="multilevel"/>
     <w:tmpl w:val="281E81BA"/>
@@ -5287,7 +5527,7 @@
       </w:rPr>
     </w:lvl>
   </w:abstractNum>
-  <w:abstractNum w:abstractNumId="7">
+  <w:abstractNum w:abstractNumId="7" w15:restartNumberingAfterBreak="0">
     <w:nsid w:val="35C75817"/>
     <w:multiLevelType w:val="hybridMultilevel"/>
     <w:tmpl w:val="F3D24060"/>
@@ -5376,7 +5616,7 @@
       </w:pPr>
     </w:lvl>
   </w:abstractNum>
-  <w:abstractNum w:abstractNumId="8">
+  <w:abstractNum w:abstractNumId="8" w15:restartNumberingAfterBreak="0">
     <w:nsid w:val="5466219B"/>
     <w:multiLevelType w:val="multilevel"/>
     <w:tmpl w:val="EE56E9EA"/>
@@ -5525,7 +5765,7 @@
       </w:rPr>
     </w:lvl>
   </w:abstractNum>
-  <w:abstractNum w:abstractNumId="9">
+  <w:abstractNum w:abstractNumId="9" w15:restartNumberingAfterBreak="0">
     <w:nsid w:val="54AE1C0C"/>
     <w:multiLevelType w:val="multilevel"/>
     <w:tmpl w:val="54AE1C0C"/>
@@ -5657,7 +5897,7 @@
       </w:rPr>
     </w:lvl>
   </w:abstractNum>
-  <w:abstractNum w:abstractNumId="10">
+  <w:abstractNum w:abstractNumId="10" w15:restartNumberingAfterBreak="0">
     <w:nsid w:val="574835CA"/>
     <w:multiLevelType w:val="hybridMultilevel"/>
     <w:tmpl w:val="EBDCF38C"/>
@@ -5743,7 +5983,7 @@
       </w:pPr>
     </w:lvl>
   </w:abstractNum>
-  <w:abstractNum w:abstractNumId="11">
+  <w:abstractNum w:abstractNumId="11" w15:restartNumberingAfterBreak="0">
     <w:nsid w:val="61BD6735"/>
     <w:multiLevelType w:val="multilevel"/>
     <w:tmpl w:val="5A44450A"/>
@@ -5892,7 +6132,7 @@
       </w:rPr>
     </w:lvl>
   </w:abstractNum>
-  <w:abstractNum w:abstractNumId="12">
+  <w:abstractNum w:abstractNumId="12" w15:restartNumberingAfterBreak="0">
     <w:nsid w:val="67E62625"/>
     <w:multiLevelType w:val="multilevel"/>
     <w:tmpl w:val="0409001D"/>
@@ -5978,7 +6218,7 @@
       </w:pPr>
     </w:lvl>
   </w:abstractNum>
-  <w:abstractNum w:abstractNumId="13">
+  <w:abstractNum w:abstractNumId="13" w15:restartNumberingAfterBreak="0">
     <w:nsid w:val="6B0A38CC"/>
     <w:multiLevelType w:val="hybridMultilevel"/>
     <w:tmpl w:val="F3F47072"/>
@@ -6064,7 +6304,7 @@
       </w:pPr>
     </w:lvl>
   </w:abstractNum>
-  <w:abstractNum w:abstractNumId="14">
+  <w:abstractNum w:abstractNumId="14" w15:restartNumberingAfterBreak="0">
     <w:nsid w:val="71AC28D6"/>
     <w:multiLevelType w:val="multilevel"/>
     <w:tmpl w:val="0409001D"/>
@@ -6663,6 +6903,7 @@
   <w:style w:type="character" w:default="1" w:styleId="a0">
     <w:name w:val="Default Paragraph Font"/>
     <w:uiPriority w:val="1"/>
+    <w:semiHidden/>
     <w:unhideWhenUsed/>
   </w:style>
   <w:style w:type="table" w:default="1" w:styleId="a1">
@@ -6973,7 +7214,7 @@
         <a:sysClr val="windowText" lastClr="000000"/>
       </a:dk1>
       <a:lt1>
-        <a:sysClr val="window" lastClr="CCE8CF"/>
+        <a:sysClr val="window" lastClr="C7EDCC"/>
       </a:lt1>
       <a:dk2>
         <a:srgbClr val="44546A"/>
@@ -7231,7 +7472,7 @@
 </file>
 
 <file path=customXml/itemProps1.xml><?xml version="1.0" encoding="utf-8"?>
-<ds:datastoreItem xmlns:ds="http://schemas.openxmlformats.org/officeDocument/2006/customXml" ds:itemID="{C22B7DF9-C3F5-4C16-8694-ADBBC59A92B3}">
+<ds:datastoreItem xmlns:ds="http://schemas.openxmlformats.org/officeDocument/2006/customXml" ds:itemID="{A5FAEF44-FD00-4B12-84FB-EBDE9C87D64D}">
   <ds:schemaRefs>
     <ds:schemaRef ds:uri="http://schemas.openxmlformats.org/officeDocument/2006/bibliography"/>
   </ds:schemaRefs>

</xml_diff>